<commit_message>
Bug na foto do passageiro
</commit_message>
<xml_diff>
--- a/documentos/Entrega 2/Programação para Dispositivos Móveis/Entrega 2 - Infos pro google play.docx
+++ b/documentos/Entrega 2/Programação para Dispositivos Móveis/Entrega 2 - Infos pro google play.docx
@@ -1,6 +1,6 @@
 
 <file path=word/document.xml><?xml version="1.0" encoding="utf-8"?>
-<w:document xmlns:wpc="http://schemas.microsoft.com/office/word/2010/wordprocessingCanvas" xmlns:cx="http://schemas.microsoft.com/office/drawing/2014/chartex" xmlns:cx1="http://schemas.microsoft.com/office/drawing/2015/9/8/chartex" xmlns:cx2="http://schemas.microsoft.com/office/drawing/2015/10/21/chartex" xmlns:cx3="http://schemas.microsoft.com/office/drawing/2016/5/9/chartex" xmlns:cx4="http://schemas.microsoft.com/office/drawing/2016/5/10/chartex" xmlns:cx5="http://schemas.microsoft.com/office/drawing/2016/5/11/chartex" xmlns:cx6="http://schemas.microsoft.com/office/drawing/2016/5/12/chartex" xmlns:cx7="http://schemas.microsoft.com/office/drawing/2016/5/13/chartex" xmlns:cx8="http://schemas.microsoft.com/office/drawing/2016/5/14/chartex" xmlns:mc="http://schemas.openxmlformats.org/markup-compatibility/2006" xmlns:aink="http://schemas.microsoft.com/office/drawing/2016/ink" xmlns:am3d="http://schemas.microsoft.com/office/drawing/2017/model3d" xmlns:o="urn:schemas-microsoft-com:office:office" xmlns:oel="http://schemas.microsoft.com/office/2019/extlst" xmlns:r="http://schemas.openxmlformats.org/officeDocument/2006/relationships" xmlns:m="http://schemas.openxmlformats.org/officeDocument/2006/math" xmlns:v="urn:schemas-microsoft-com:vml" xmlns:wp14="http://schemas.microsoft.com/office/word/2010/wordprocessingDrawing" xmlns:wp="http://schemas.openxmlformats.org/drawingml/2006/wordprocessingDrawing" xmlns:w10="urn:schemas-microsoft-com:office:word" xmlns:w="http://schemas.openxmlformats.org/wordprocessingml/2006/main" xmlns:w14="http://schemas.microsoft.com/office/word/2010/wordml" xmlns:w15="http://schemas.microsoft.com/office/word/2012/wordml" xmlns:w16cex="http://schemas.microsoft.com/office/word/2018/wordml/cex" xmlns:w16cid="http://schemas.microsoft.com/office/word/2016/wordml/cid" xmlns:w16="http://schemas.microsoft.com/office/word/2018/wordml" xmlns:w16du="http://schemas.microsoft.com/office/word/2023/wordml/word16du" xmlns:w16sdtdh="http://schemas.microsoft.com/office/word/2020/wordml/sdtdatahash" xmlns:w16sdtfl="http://schemas.microsoft.com/office/word/2024/wordml/sdtformatlock" xmlns:w16se="http://schemas.microsoft.com/office/word/2015/wordml/symex" xmlns:wpg="http://schemas.microsoft.com/office/word/2010/wordprocessingGroup" xmlns:wpi="http://schemas.microsoft.com/office/word/2010/wordprocessingInk" xmlns:wne="http://schemas.microsoft.com/office/word/2006/wordml" xmlns:wps="http://schemas.microsoft.com/office/word/2010/wordprocessingShape" mc:Ignorable="w14 w15 w16se w16cid w16 w16cex w16sdtdh w16sdtfl w16du wp14">
+<w:document xmlns:wpc="http://schemas.microsoft.com/office/word/2010/wordprocessingCanvas" xmlns:cx="http://schemas.microsoft.com/office/drawing/2014/chartex" xmlns:cx1="http://schemas.microsoft.com/office/drawing/2015/9/8/chartex" xmlns:cx2="http://schemas.microsoft.com/office/drawing/2015/10/21/chartex" xmlns:cx3="http://schemas.microsoft.com/office/drawing/2016/5/9/chartex" xmlns:cx4="http://schemas.microsoft.com/office/drawing/2016/5/10/chartex" xmlns:cx5="http://schemas.microsoft.com/office/drawing/2016/5/11/chartex" xmlns:cx6="http://schemas.microsoft.com/office/drawing/2016/5/12/chartex" xmlns:cx7="http://schemas.microsoft.com/office/drawing/2016/5/13/chartex" xmlns:cx8="http://schemas.microsoft.com/office/drawing/2016/5/14/chartex" xmlns:mc="http://schemas.openxmlformats.org/markup-compatibility/2006" xmlns:aink="http://schemas.microsoft.com/office/drawing/2016/ink" xmlns:am3d="http://schemas.microsoft.com/office/drawing/2017/model3d" xmlns:o="urn:schemas-microsoft-com:office:office" xmlns:r="http://schemas.openxmlformats.org/officeDocument/2006/relationships" xmlns:m="http://schemas.openxmlformats.org/officeDocument/2006/math" xmlns:v="urn:schemas-microsoft-com:vml" xmlns:wp14="http://schemas.microsoft.com/office/word/2010/wordprocessingDrawing" xmlns:wp="http://schemas.openxmlformats.org/drawingml/2006/wordprocessingDrawing" xmlns:w10="urn:schemas-microsoft-com:office:word" xmlns:w="http://schemas.openxmlformats.org/wordprocessingml/2006/main" xmlns:w14="http://schemas.microsoft.com/office/word/2010/wordml" xmlns:w15="http://schemas.microsoft.com/office/word/2012/wordml" xmlns:w16cid="http://schemas.microsoft.com/office/word/2016/wordml/cid" xmlns:w16se="http://schemas.microsoft.com/office/word/2015/wordml/symex" xmlns:wpg="http://schemas.microsoft.com/office/word/2010/wordprocessingGroup" xmlns:wpi="http://schemas.microsoft.com/office/word/2010/wordprocessingInk" xmlns:wne="http://schemas.microsoft.com/office/word/2006/wordml" xmlns:wps="http://schemas.microsoft.com/office/word/2010/wordprocessingShape" mc:Ignorable="w14 w15 w16se w16cid wp14">
   <w:body>
     <w:p>
       <w:pPr>
@@ -178,7 +178,6 @@
         <w:ind w:left="1416"/>
       </w:pPr>
       <w:r>
-        <w:lastRenderedPageBreak/>
         <w:t>Essas soluções foram pensadas para fortalecer a confiança nas plataformas de mobilidade, protegendo a integridade física e emocional de todos os envolvidos nas viagens.</w:t>
       </w:r>
     </w:p>
@@ -260,6 +259,677 @@
       </w:pPr>
     </w:p>
     <w:p/>
+    <w:p>
+      <w:pPr>
+        <w:pStyle w:val="PargrafodaLista"/>
+        <w:numPr>
+          <w:ilvl w:val="0"/>
+          <w:numId w:val="3"/>
+        </w:numPr>
+      </w:pPr>
+      <w:r>
+        <w:t>Fotos do Projeto</w:t>
+      </w:r>
+    </w:p>
+    <w:p>
+      <w:pPr>
+        <w:pStyle w:val="PargrafodaLista"/>
+        <w:numPr>
+          <w:ilvl w:val="0"/>
+          <w:numId w:val="3"/>
+        </w:numPr>
+      </w:pPr>
+      <w:r>
+        <w:rPr>
+          <w:noProof/>
+        </w:rPr>
+        <w:lastRenderedPageBreak/>
+        <w:drawing>
+          <wp:anchor distT="0" distB="0" distL="114300" distR="114300" simplePos="0" relativeHeight="251658240" behindDoc="0" locked="0" layoutInCell="1" allowOverlap="1" wp14:anchorId="45D04367" wp14:editId="0993B044">
+            <wp:simplePos x="0" y="0"/>
+            <wp:positionH relativeFrom="margin">
+              <wp:posOffset>243205</wp:posOffset>
+            </wp:positionH>
+            <wp:positionV relativeFrom="paragraph">
+              <wp:posOffset>278765</wp:posOffset>
+            </wp:positionV>
+            <wp:extent cx="1347470" cy="2995930"/>
+            <wp:effectExtent l="0" t="0" r="5080" b="0"/>
+            <wp:wrapTopAndBottom/>
+            <wp:docPr id="6" name="Imagem 6"/>
+            <wp:cNvGraphicFramePr>
+              <a:graphicFrameLocks xmlns:a="http://schemas.openxmlformats.org/drawingml/2006/main" noChangeAspect="1"/>
+            </wp:cNvGraphicFramePr>
+            <a:graphic xmlns:a="http://schemas.openxmlformats.org/drawingml/2006/main">
+              <a:graphicData uri="http://schemas.openxmlformats.org/drawingml/2006/picture">
+                <pic:pic xmlns:pic="http://schemas.openxmlformats.org/drawingml/2006/picture">
+                  <pic:nvPicPr>
+                    <pic:cNvPr id="0" name="Picture 6"/>
+                    <pic:cNvPicPr>
+                      <a:picLocks noChangeAspect="1" noChangeArrowheads="1"/>
+                    </pic:cNvPicPr>
+                  </pic:nvPicPr>
+                  <pic:blipFill>
+                    <a:blip r:embed="rId6" cstate="print">
+                      <a:extLst>
+                        <a:ext uri="{28A0092B-C50C-407E-A947-70E740481C1C}">
+                          <a14:useLocalDpi xmlns:a14="http://schemas.microsoft.com/office/drawing/2010/main" val="0"/>
+                        </a:ext>
+                      </a:extLst>
+                    </a:blip>
+                    <a:srcRect/>
+                    <a:stretch>
+                      <a:fillRect/>
+                    </a:stretch>
+                  </pic:blipFill>
+                  <pic:spPr bwMode="auto">
+                    <a:xfrm>
+                      <a:off x="0" y="0"/>
+                      <a:ext cx="1347470" cy="2995930"/>
+                    </a:xfrm>
+                    <a:prstGeom prst="rect">
+                      <a:avLst/>
+                    </a:prstGeom>
+                    <a:noFill/>
+                    <a:ln>
+                      <a:noFill/>
+                    </a:ln>
+                  </pic:spPr>
+                </pic:pic>
+              </a:graphicData>
+            </a:graphic>
+            <wp14:sizeRelH relativeFrom="margin">
+              <wp14:pctWidth>0</wp14:pctWidth>
+            </wp14:sizeRelH>
+            <wp14:sizeRelV relativeFrom="margin">
+              <wp14:pctHeight>0</wp14:pctHeight>
+            </wp14:sizeRelV>
+          </wp:anchor>
+        </w:drawing>
+      </w:r>
+      <w:r>
+        <w:t xml:space="preserve">Home </w:t>
+      </w:r>
+    </w:p>
+    <w:p>
+      <w:pPr>
+        <w:pStyle w:val="PargrafodaLista"/>
+        <w:numPr>
+          <w:ilvl w:val="0"/>
+          <w:numId w:val="3"/>
+        </w:numPr>
+      </w:pPr>
+      <w:r>
+        <w:rPr>
+          <w:noProof/>
+        </w:rPr>
+        <w:drawing>
+          <wp:anchor distT="0" distB="0" distL="114300" distR="114300" simplePos="0" relativeHeight="251659264" behindDoc="0" locked="0" layoutInCell="1" allowOverlap="1" wp14:anchorId="5DEF2E52" wp14:editId="06AAE9C7">
+            <wp:simplePos x="0" y="0"/>
+            <wp:positionH relativeFrom="column">
+              <wp:posOffset>243314</wp:posOffset>
+            </wp:positionH>
+            <wp:positionV relativeFrom="paragraph">
+              <wp:posOffset>3337363</wp:posOffset>
+            </wp:positionV>
+            <wp:extent cx="1541780" cy="3427730"/>
+            <wp:effectExtent l="0" t="0" r="1270" b="1270"/>
+            <wp:wrapNone/>
+            <wp:docPr id="1" name="Imagem 1"/>
+            <wp:cNvGraphicFramePr>
+              <a:graphicFrameLocks xmlns:a="http://schemas.openxmlformats.org/drawingml/2006/main" noChangeAspect="1"/>
+            </wp:cNvGraphicFramePr>
+            <a:graphic xmlns:a="http://schemas.openxmlformats.org/drawingml/2006/main">
+              <a:graphicData uri="http://schemas.openxmlformats.org/drawingml/2006/picture">
+                <pic:pic xmlns:pic="http://schemas.openxmlformats.org/drawingml/2006/picture">
+                  <pic:nvPicPr>
+                    <pic:cNvPr id="0" name="Picture 1"/>
+                    <pic:cNvPicPr>
+                      <a:picLocks noChangeAspect="1" noChangeArrowheads="1"/>
+                    </pic:cNvPicPr>
+                  </pic:nvPicPr>
+                  <pic:blipFill>
+                    <a:blip r:embed="rId7" cstate="print">
+                      <a:extLst>
+                        <a:ext uri="{28A0092B-C50C-407E-A947-70E740481C1C}">
+                          <a14:useLocalDpi xmlns:a14="http://schemas.microsoft.com/office/drawing/2010/main" val="0"/>
+                        </a:ext>
+                      </a:extLst>
+                    </a:blip>
+                    <a:srcRect/>
+                    <a:stretch>
+                      <a:fillRect/>
+                    </a:stretch>
+                  </pic:blipFill>
+                  <pic:spPr bwMode="auto">
+                    <a:xfrm>
+                      <a:off x="0" y="0"/>
+                      <a:ext cx="1541780" cy="3427730"/>
+                    </a:xfrm>
+                    <a:prstGeom prst="rect">
+                      <a:avLst/>
+                    </a:prstGeom>
+                    <a:noFill/>
+                    <a:ln>
+                      <a:noFill/>
+                    </a:ln>
+                  </pic:spPr>
+                </pic:pic>
+              </a:graphicData>
+            </a:graphic>
+          </wp:anchor>
+        </w:drawing>
+      </w:r>
+      <w:proofErr w:type="spellStart"/>
+      <w:proofErr w:type="gramStart"/>
+      <w:r>
+        <w:t>Main</w:t>
+      </w:r>
+      <w:proofErr w:type="spellEnd"/>
+      <w:r>
+        <w:t xml:space="preserve"> Passageiro</w:t>
+      </w:r>
+      <w:proofErr w:type="gramEnd"/>
+    </w:p>
+    <w:p/>
+    <w:p/>
+    <w:p/>
+    <w:p/>
+    <w:p/>
+    <w:p/>
+    <w:p/>
+    <w:p/>
+    <w:p/>
+    <w:p/>
+    <w:p/>
+    <w:p>
+      <w:pPr>
+        <w:pStyle w:val="PargrafodaLista"/>
+      </w:pPr>
+    </w:p>
+    <w:p/>
+    <w:p/>
+    <w:p/>
+    <w:p/>
+    <w:p/>
+    <w:p>
+      <w:pPr>
+        <w:pStyle w:val="PargrafodaLista"/>
+        <w:numPr>
+          <w:ilvl w:val="0"/>
+          <w:numId w:val="3"/>
+        </w:numPr>
+      </w:pPr>
+      <w:r>
+        <w:lastRenderedPageBreak/>
+        <w:t>Cadastro</w:t>
+      </w:r>
+    </w:p>
+    <w:p>
+      <w:pPr>
+        <w:ind w:left="360"/>
+      </w:pPr>
+      <w:r>
+        <w:t xml:space="preserve"> </w:t>
+      </w:r>
+      <w:r>
+        <w:rPr>
+          <w:noProof/>
+        </w:rPr>
+        <w:drawing>
+          <wp:inline distT="0" distB="0" distL="0" distR="0" wp14:anchorId="3454A7ED" wp14:editId="2EBB00EC">
+            <wp:extent cx="1577975" cy="3507251"/>
+            <wp:effectExtent l="0" t="0" r="3175" b="0"/>
+            <wp:docPr id="3" name="Imagem 3"/>
+            <wp:cNvGraphicFramePr>
+              <a:graphicFrameLocks xmlns:a="http://schemas.openxmlformats.org/drawingml/2006/main" noChangeAspect="1"/>
+            </wp:cNvGraphicFramePr>
+            <a:graphic xmlns:a="http://schemas.openxmlformats.org/drawingml/2006/main">
+              <a:graphicData uri="http://schemas.openxmlformats.org/drawingml/2006/picture">
+                <pic:pic xmlns:pic="http://schemas.openxmlformats.org/drawingml/2006/picture">
+                  <pic:nvPicPr>
+                    <pic:cNvPr id="0" name="Picture 3"/>
+                    <pic:cNvPicPr>
+                      <a:picLocks noChangeAspect="1" noChangeArrowheads="1"/>
+                    </pic:cNvPicPr>
+                  </pic:nvPicPr>
+                  <pic:blipFill>
+                    <a:blip r:embed="rId8" cstate="print">
+                      <a:extLst>
+                        <a:ext uri="{28A0092B-C50C-407E-A947-70E740481C1C}">
+                          <a14:useLocalDpi xmlns:a14="http://schemas.microsoft.com/office/drawing/2010/main" val="0"/>
+                        </a:ext>
+                      </a:extLst>
+                    </a:blip>
+                    <a:srcRect/>
+                    <a:stretch>
+                      <a:fillRect/>
+                    </a:stretch>
+                  </pic:blipFill>
+                  <pic:spPr bwMode="auto">
+                    <a:xfrm>
+                      <a:off x="0" y="0"/>
+                      <a:ext cx="1592108" cy="3538663"/>
+                    </a:xfrm>
+                    <a:prstGeom prst="rect">
+                      <a:avLst/>
+                    </a:prstGeom>
+                    <a:noFill/>
+                    <a:ln>
+                      <a:noFill/>
+                    </a:ln>
+                  </pic:spPr>
+                </pic:pic>
+              </a:graphicData>
+            </a:graphic>
+          </wp:inline>
+        </w:drawing>
+      </w:r>
+      <w:r>
+        <w:rPr>
+          <w:noProof/>
+        </w:rPr>
+        <w:drawing>
+          <wp:inline distT="0" distB="0" distL="0" distR="0" wp14:anchorId="25E5827F" wp14:editId="70CC0498">
+            <wp:extent cx="1583690" cy="3519954"/>
+            <wp:effectExtent l="0" t="0" r="0" b="4445"/>
+            <wp:docPr id="4" name="Imagem 4"/>
+            <wp:cNvGraphicFramePr>
+              <a:graphicFrameLocks xmlns:a="http://schemas.openxmlformats.org/drawingml/2006/main" noChangeAspect="1"/>
+            </wp:cNvGraphicFramePr>
+            <a:graphic xmlns:a="http://schemas.openxmlformats.org/drawingml/2006/main">
+              <a:graphicData uri="http://schemas.openxmlformats.org/drawingml/2006/picture">
+                <pic:pic xmlns:pic="http://schemas.openxmlformats.org/drawingml/2006/picture">
+                  <pic:nvPicPr>
+                    <pic:cNvPr id="0" name="Picture 4"/>
+                    <pic:cNvPicPr>
+                      <a:picLocks noChangeAspect="1" noChangeArrowheads="1"/>
+                    </pic:cNvPicPr>
+                  </pic:nvPicPr>
+                  <pic:blipFill>
+                    <a:blip r:embed="rId9" cstate="print">
+                      <a:extLst>
+                        <a:ext uri="{28A0092B-C50C-407E-A947-70E740481C1C}">
+                          <a14:useLocalDpi xmlns:a14="http://schemas.microsoft.com/office/drawing/2010/main" val="0"/>
+                        </a:ext>
+                      </a:extLst>
+                    </a:blip>
+                    <a:srcRect/>
+                    <a:stretch>
+                      <a:fillRect/>
+                    </a:stretch>
+                  </pic:blipFill>
+                  <pic:spPr bwMode="auto">
+                    <a:xfrm>
+                      <a:off x="0" y="0"/>
+                      <a:ext cx="1603378" cy="3563713"/>
+                    </a:xfrm>
+                    <a:prstGeom prst="rect">
+                      <a:avLst/>
+                    </a:prstGeom>
+                    <a:noFill/>
+                    <a:ln>
+                      <a:noFill/>
+                    </a:ln>
+                  </pic:spPr>
+                </pic:pic>
+              </a:graphicData>
+            </a:graphic>
+          </wp:inline>
+        </w:drawing>
+      </w:r>
+      <w:r>
+        <w:rPr>
+          <w:noProof/>
+        </w:rPr>
+        <w:drawing>
+          <wp:inline distT="0" distB="0" distL="0" distR="0" wp14:anchorId="6925F548" wp14:editId="44191F8D">
+            <wp:extent cx="1584397" cy="3518287"/>
+            <wp:effectExtent l="0" t="0" r="0" b="6350"/>
+            <wp:docPr id="8" name="Imagem 8"/>
+            <wp:cNvGraphicFramePr>
+              <a:graphicFrameLocks xmlns:a="http://schemas.openxmlformats.org/drawingml/2006/main" noChangeAspect="1"/>
+            </wp:cNvGraphicFramePr>
+            <a:graphic xmlns:a="http://schemas.openxmlformats.org/drawingml/2006/main">
+              <a:graphicData uri="http://schemas.openxmlformats.org/drawingml/2006/picture">
+                <pic:pic xmlns:pic="http://schemas.openxmlformats.org/drawingml/2006/picture">
+                  <pic:nvPicPr>
+                    <pic:cNvPr id="0" name="Picture 8"/>
+                    <pic:cNvPicPr>
+                      <a:picLocks noChangeAspect="1" noChangeArrowheads="1"/>
+                    </pic:cNvPicPr>
+                  </pic:nvPicPr>
+                  <pic:blipFill>
+                    <a:blip r:embed="rId10" cstate="print">
+                      <a:extLst>
+                        <a:ext uri="{28A0092B-C50C-407E-A947-70E740481C1C}">
+                          <a14:useLocalDpi xmlns:a14="http://schemas.microsoft.com/office/drawing/2010/main" val="0"/>
+                        </a:ext>
+                      </a:extLst>
+                    </a:blip>
+                    <a:srcRect/>
+                    <a:stretch>
+                      <a:fillRect/>
+                    </a:stretch>
+                  </pic:blipFill>
+                  <pic:spPr bwMode="auto">
+                    <a:xfrm>
+                      <a:off x="0" y="0"/>
+                      <a:ext cx="1610836" cy="3576997"/>
+                    </a:xfrm>
+                    <a:prstGeom prst="rect">
+                      <a:avLst/>
+                    </a:prstGeom>
+                    <a:noFill/>
+                    <a:ln>
+                      <a:noFill/>
+                    </a:ln>
+                  </pic:spPr>
+                </pic:pic>
+              </a:graphicData>
+            </a:graphic>
+          </wp:inline>
+        </w:drawing>
+      </w:r>
+      <w:r>
+        <w:rPr>
+          <w:noProof/>
+        </w:rPr>
+        <w:drawing>
+          <wp:inline distT="0" distB="0" distL="0" distR="0" wp14:anchorId="617CDEB1" wp14:editId="03429684">
+            <wp:extent cx="1883695" cy="4182902"/>
+            <wp:effectExtent l="0" t="0" r="2540" b="8255"/>
+            <wp:docPr id="9" name="Imagem 9"/>
+            <wp:cNvGraphicFramePr>
+              <a:graphicFrameLocks xmlns:a="http://schemas.openxmlformats.org/drawingml/2006/main" noChangeAspect="1"/>
+            </wp:cNvGraphicFramePr>
+            <a:graphic xmlns:a="http://schemas.openxmlformats.org/drawingml/2006/main">
+              <a:graphicData uri="http://schemas.openxmlformats.org/drawingml/2006/picture">
+                <pic:pic xmlns:pic="http://schemas.openxmlformats.org/drawingml/2006/picture">
+                  <pic:nvPicPr>
+                    <pic:cNvPr id="0" name="Picture 9"/>
+                    <pic:cNvPicPr>
+                      <a:picLocks noChangeAspect="1" noChangeArrowheads="1"/>
+                    </pic:cNvPicPr>
+                  </pic:nvPicPr>
+                  <pic:blipFill>
+                    <a:blip r:embed="rId11" cstate="print">
+                      <a:extLst>
+                        <a:ext uri="{28A0092B-C50C-407E-A947-70E740481C1C}">
+                          <a14:useLocalDpi xmlns:a14="http://schemas.microsoft.com/office/drawing/2010/main" val="0"/>
+                        </a:ext>
+                      </a:extLst>
+                    </a:blip>
+                    <a:srcRect/>
+                    <a:stretch>
+                      <a:fillRect/>
+                    </a:stretch>
+                  </pic:blipFill>
+                  <pic:spPr bwMode="auto">
+                    <a:xfrm>
+                      <a:off x="0" y="0"/>
+                      <a:ext cx="1905223" cy="4230707"/>
+                    </a:xfrm>
+                    <a:prstGeom prst="rect">
+                      <a:avLst/>
+                    </a:prstGeom>
+                    <a:noFill/>
+                    <a:ln>
+                      <a:noFill/>
+                    </a:ln>
+                  </pic:spPr>
+                </pic:pic>
+              </a:graphicData>
+            </a:graphic>
+          </wp:inline>
+        </w:drawing>
+      </w:r>
+    </w:p>
+    <w:p>
+      <w:pPr>
+        <w:ind w:left="360"/>
+      </w:pPr>
+    </w:p>
+    <w:p>
+      <w:pPr>
+        <w:ind w:left="360"/>
+      </w:pPr>
+    </w:p>
+    <w:p>
+      <w:pPr>
+        <w:pStyle w:val="PargrafodaLista"/>
+        <w:numPr>
+          <w:ilvl w:val="0"/>
+          <w:numId w:val="4"/>
+        </w:numPr>
+      </w:pPr>
+      <w:r>
+        <w:rPr>
+          <w:noProof/>
+        </w:rPr>
+        <w:lastRenderedPageBreak/>
+        <w:drawing>
+          <wp:anchor distT="0" distB="0" distL="114300" distR="114300" simplePos="0" relativeHeight="251662336" behindDoc="0" locked="0" layoutInCell="1" allowOverlap="1" wp14:anchorId="159CB96D" wp14:editId="20DDCC15">
+            <wp:simplePos x="0" y="0"/>
+            <wp:positionH relativeFrom="column">
+              <wp:posOffset>2256831</wp:posOffset>
+            </wp:positionH>
+            <wp:positionV relativeFrom="paragraph">
+              <wp:posOffset>275862</wp:posOffset>
+            </wp:positionV>
+            <wp:extent cx="1602561" cy="3562598"/>
+            <wp:effectExtent l="0" t="0" r="0" b="0"/>
+            <wp:wrapNone/>
+            <wp:docPr id="10" name="Imagem 10"/>
+            <wp:cNvGraphicFramePr>
+              <a:graphicFrameLocks xmlns:a="http://schemas.openxmlformats.org/drawingml/2006/main" noChangeAspect="1"/>
+            </wp:cNvGraphicFramePr>
+            <a:graphic xmlns:a="http://schemas.openxmlformats.org/drawingml/2006/main">
+              <a:graphicData uri="http://schemas.openxmlformats.org/drawingml/2006/picture">
+                <pic:pic xmlns:pic="http://schemas.openxmlformats.org/drawingml/2006/picture">
+                  <pic:nvPicPr>
+                    <pic:cNvPr id="0" name="Picture 10"/>
+                    <pic:cNvPicPr>
+                      <a:picLocks noChangeAspect="1" noChangeArrowheads="1"/>
+                    </pic:cNvPicPr>
+                  </pic:nvPicPr>
+                  <pic:blipFill>
+                    <a:blip r:embed="rId12" cstate="print">
+                      <a:extLst>
+                        <a:ext uri="{28A0092B-C50C-407E-A947-70E740481C1C}">
+                          <a14:useLocalDpi xmlns:a14="http://schemas.microsoft.com/office/drawing/2010/main" val="0"/>
+                        </a:ext>
+                      </a:extLst>
+                    </a:blip>
+                    <a:srcRect/>
+                    <a:stretch>
+                      <a:fillRect/>
+                    </a:stretch>
+                  </pic:blipFill>
+                  <pic:spPr bwMode="auto">
+                    <a:xfrm>
+                      <a:off x="0" y="0"/>
+                      <a:ext cx="1607442" cy="3573450"/>
+                    </a:xfrm>
+                    <a:prstGeom prst="rect">
+                      <a:avLst/>
+                    </a:prstGeom>
+                    <a:noFill/>
+                    <a:ln>
+                      <a:noFill/>
+                    </a:ln>
+                  </pic:spPr>
+                </pic:pic>
+              </a:graphicData>
+            </a:graphic>
+            <wp14:sizeRelH relativeFrom="margin">
+              <wp14:pctWidth>0</wp14:pctWidth>
+            </wp14:sizeRelH>
+            <wp14:sizeRelV relativeFrom="margin">
+              <wp14:pctHeight>0</wp14:pctHeight>
+            </wp14:sizeRelV>
+          </wp:anchor>
+        </w:drawing>
+      </w:r>
+      <w:r>
+        <w:rPr>
+          <w:noProof/>
+        </w:rPr>
+        <w:drawing>
+          <wp:anchor distT="0" distB="0" distL="114300" distR="114300" simplePos="0" relativeHeight="251660288" behindDoc="0" locked="0" layoutInCell="1" allowOverlap="1" wp14:anchorId="4D71F797" wp14:editId="21D1F4F6">
+            <wp:simplePos x="0" y="0"/>
+            <wp:positionH relativeFrom="margin">
+              <wp:posOffset>198128</wp:posOffset>
+            </wp:positionH>
+            <wp:positionV relativeFrom="paragraph">
+              <wp:posOffset>296883</wp:posOffset>
+            </wp:positionV>
+            <wp:extent cx="1583055" cy="3518535"/>
+            <wp:effectExtent l="0" t="0" r="0" b="5715"/>
+            <wp:wrapSquare wrapText="bothSides"/>
+            <wp:docPr id="7" name="Imagem 7"/>
+            <wp:cNvGraphicFramePr>
+              <a:graphicFrameLocks xmlns:a="http://schemas.openxmlformats.org/drawingml/2006/main" noChangeAspect="1"/>
+            </wp:cNvGraphicFramePr>
+            <a:graphic xmlns:a="http://schemas.openxmlformats.org/drawingml/2006/main">
+              <a:graphicData uri="http://schemas.openxmlformats.org/drawingml/2006/picture">
+                <pic:pic xmlns:pic="http://schemas.openxmlformats.org/drawingml/2006/picture">
+                  <pic:nvPicPr>
+                    <pic:cNvPr id="0" name="Picture 7"/>
+                    <pic:cNvPicPr>
+                      <a:picLocks noChangeAspect="1" noChangeArrowheads="1"/>
+                    </pic:cNvPicPr>
+                  </pic:nvPicPr>
+                  <pic:blipFill>
+                    <a:blip r:embed="rId13" cstate="print">
+                      <a:extLst>
+                        <a:ext uri="{28A0092B-C50C-407E-A947-70E740481C1C}">
+                          <a14:useLocalDpi xmlns:a14="http://schemas.microsoft.com/office/drawing/2010/main" val="0"/>
+                        </a:ext>
+                      </a:extLst>
+                    </a:blip>
+                    <a:srcRect/>
+                    <a:stretch>
+                      <a:fillRect/>
+                    </a:stretch>
+                  </pic:blipFill>
+                  <pic:spPr bwMode="auto">
+                    <a:xfrm>
+                      <a:off x="0" y="0"/>
+                      <a:ext cx="1583055" cy="3518535"/>
+                    </a:xfrm>
+                    <a:prstGeom prst="rect">
+                      <a:avLst/>
+                    </a:prstGeom>
+                    <a:noFill/>
+                    <a:ln>
+                      <a:noFill/>
+                    </a:ln>
+                  </pic:spPr>
+                </pic:pic>
+              </a:graphicData>
+            </a:graphic>
+          </wp:anchor>
+        </w:drawing>
+      </w:r>
+      <w:r>
+        <w:t>login</w:t>
+      </w:r>
+    </w:p>
+    <w:p/>
+    <w:p/>
+    <w:p/>
+    <w:p/>
+    <w:p/>
+    <w:p/>
+    <w:p/>
+    <w:p/>
+    <w:p/>
+    <w:p/>
+    <w:p/>
+    <w:p/>
+    <w:p/>
+    <w:p>
+      <w:pPr>
+        <w:pStyle w:val="PargrafodaLista"/>
+        <w:numPr>
+          <w:ilvl w:val="0"/>
+          <w:numId w:val="4"/>
+        </w:numPr>
+      </w:pPr>
+      <w:r>
+        <w:rPr>
+          <w:noProof/>
+        </w:rPr>
+        <w:drawing>
+          <wp:anchor distT="0" distB="0" distL="114300" distR="114300" simplePos="0" relativeHeight="251661312" behindDoc="0" locked="0" layoutInCell="1" allowOverlap="1" wp14:anchorId="4E2578F8" wp14:editId="48787A5B">
+            <wp:simplePos x="0" y="0"/>
+            <wp:positionH relativeFrom="column">
+              <wp:posOffset>71771</wp:posOffset>
+            </wp:positionH>
+            <wp:positionV relativeFrom="paragraph">
+              <wp:posOffset>329070</wp:posOffset>
+            </wp:positionV>
+            <wp:extent cx="2173185" cy="4830172"/>
+            <wp:effectExtent l="0" t="0" r="0" b="8890"/>
+            <wp:wrapNone/>
+            <wp:docPr id="2" name="Imagem 2"/>
+            <wp:cNvGraphicFramePr>
+              <a:graphicFrameLocks xmlns:a="http://schemas.openxmlformats.org/drawingml/2006/main" noChangeAspect="1"/>
+            </wp:cNvGraphicFramePr>
+            <a:graphic xmlns:a="http://schemas.openxmlformats.org/drawingml/2006/main">
+              <a:graphicData uri="http://schemas.openxmlformats.org/drawingml/2006/picture">
+                <pic:pic xmlns:pic="http://schemas.openxmlformats.org/drawingml/2006/picture">
+                  <pic:nvPicPr>
+                    <pic:cNvPr id="0" name="Picture 2"/>
+                    <pic:cNvPicPr>
+                      <a:picLocks noChangeAspect="1" noChangeArrowheads="1"/>
+                    </pic:cNvPicPr>
+                  </pic:nvPicPr>
+                  <pic:blipFill>
+                    <a:blip r:embed="rId14" cstate="print">
+                      <a:extLst>
+                        <a:ext uri="{28A0092B-C50C-407E-A947-70E740481C1C}">
+                          <a14:useLocalDpi xmlns:a14="http://schemas.microsoft.com/office/drawing/2010/main" val="0"/>
+                        </a:ext>
+                      </a:extLst>
+                    </a:blip>
+                    <a:srcRect/>
+                    <a:stretch>
+                      <a:fillRect/>
+                    </a:stretch>
+                  </pic:blipFill>
+                  <pic:spPr bwMode="auto">
+                    <a:xfrm>
+                      <a:off x="0" y="0"/>
+                      <a:ext cx="2191934" cy="4871844"/>
+                    </a:xfrm>
+                    <a:prstGeom prst="rect">
+                      <a:avLst/>
+                    </a:prstGeom>
+                    <a:noFill/>
+                    <a:ln>
+                      <a:noFill/>
+                    </a:ln>
+                  </pic:spPr>
+                </pic:pic>
+              </a:graphicData>
+            </a:graphic>
+            <wp14:sizeRelH relativeFrom="margin">
+              <wp14:pctWidth>0</wp14:pctWidth>
+            </wp14:sizeRelH>
+            <wp14:sizeRelV relativeFrom="margin">
+              <wp14:pctHeight>0</wp14:pctHeight>
+            </wp14:sizeRelV>
+          </wp:anchor>
+        </w:drawing>
+      </w:r>
+      <w:r>
+        <w:t>Saiba mais com funções</w:t>
+      </w:r>
+      <w:bookmarkStart w:id="0" w:name="_GoBack"/>
+      <w:bookmarkEnd w:id="0"/>
+    </w:p>
     <w:sectPr>
       <w:pgSz w:w="11906" w:h="16838"/>
       <w:pgMar w:top="1417" w:right="1701" w:bottom="1417" w:left="1701" w:header="708" w:footer="708" w:gutter="0"/>
@@ -271,7 +941,7 @@
 </file>
 
 <file path=word/numbering.xml><?xml version="1.0" encoding="utf-8"?>
-<w:numbering xmlns:wpc="http://schemas.microsoft.com/office/word/2010/wordprocessingCanvas" xmlns:cx="http://schemas.microsoft.com/office/drawing/2014/chartex" xmlns:cx1="http://schemas.microsoft.com/office/drawing/2015/9/8/chartex" xmlns:cx2="http://schemas.microsoft.com/office/drawing/2015/10/21/chartex" xmlns:cx3="http://schemas.microsoft.com/office/drawing/2016/5/9/chartex" xmlns:cx4="http://schemas.microsoft.com/office/drawing/2016/5/10/chartex" xmlns:cx5="http://schemas.microsoft.com/office/drawing/2016/5/11/chartex" xmlns:cx6="http://schemas.microsoft.com/office/drawing/2016/5/12/chartex" xmlns:cx7="http://schemas.microsoft.com/office/drawing/2016/5/13/chartex" xmlns:cx8="http://schemas.microsoft.com/office/drawing/2016/5/14/chartex" xmlns:mc="http://schemas.openxmlformats.org/markup-compatibility/2006" xmlns:aink="http://schemas.microsoft.com/office/drawing/2016/ink" xmlns:am3d="http://schemas.microsoft.com/office/drawing/2017/model3d" xmlns:o="urn:schemas-microsoft-com:office:office" xmlns:oel="http://schemas.microsoft.com/office/2019/extlst" xmlns:r="http://schemas.openxmlformats.org/officeDocument/2006/relationships" xmlns:m="http://schemas.openxmlformats.org/officeDocument/2006/math" xmlns:v="urn:schemas-microsoft-com:vml" xmlns:wp14="http://schemas.microsoft.com/office/word/2010/wordprocessingDrawing" xmlns:wp="http://schemas.openxmlformats.org/drawingml/2006/wordprocessingDrawing" xmlns:w10="urn:schemas-microsoft-com:office:word" xmlns:w="http://schemas.openxmlformats.org/wordprocessingml/2006/main" xmlns:w14="http://schemas.microsoft.com/office/word/2010/wordml" xmlns:w15="http://schemas.microsoft.com/office/word/2012/wordml" xmlns:w16cex="http://schemas.microsoft.com/office/word/2018/wordml/cex" xmlns:w16cid="http://schemas.microsoft.com/office/word/2016/wordml/cid" xmlns:w16="http://schemas.microsoft.com/office/word/2018/wordml" xmlns:w16du="http://schemas.microsoft.com/office/word/2023/wordml/word16du" xmlns:w16sdtdh="http://schemas.microsoft.com/office/word/2020/wordml/sdtdatahash" xmlns:w16sdtfl="http://schemas.microsoft.com/office/word/2024/wordml/sdtformatlock" xmlns:w16se="http://schemas.microsoft.com/office/word/2015/wordml/symex" xmlns:wpg="http://schemas.microsoft.com/office/word/2010/wordprocessingGroup" xmlns:wpi="http://schemas.microsoft.com/office/word/2010/wordprocessingInk" xmlns:wne="http://schemas.microsoft.com/office/word/2006/wordml" xmlns:wps="http://schemas.microsoft.com/office/word/2010/wordprocessingShape" mc:Ignorable="w14 w15 w16se w16cid w16 w16cex w16sdtdh w16sdtfl w16du wp14">
+<w:numbering xmlns:wpc="http://schemas.microsoft.com/office/word/2010/wordprocessingCanvas" xmlns:cx="http://schemas.microsoft.com/office/drawing/2014/chartex" xmlns:cx1="http://schemas.microsoft.com/office/drawing/2015/9/8/chartex" xmlns:cx2="http://schemas.microsoft.com/office/drawing/2015/10/21/chartex" xmlns:cx3="http://schemas.microsoft.com/office/drawing/2016/5/9/chartex" xmlns:cx4="http://schemas.microsoft.com/office/drawing/2016/5/10/chartex" xmlns:cx5="http://schemas.microsoft.com/office/drawing/2016/5/11/chartex" xmlns:cx6="http://schemas.microsoft.com/office/drawing/2016/5/12/chartex" xmlns:cx7="http://schemas.microsoft.com/office/drawing/2016/5/13/chartex" xmlns:cx8="http://schemas.microsoft.com/office/drawing/2016/5/14/chartex" xmlns:mc="http://schemas.openxmlformats.org/markup-compatibility/2006" xmlns:aink="http://schemas.microsoft.com/office/drawing/2016/ink" xmlns:am3d="http://schemas.microsoft.com/office/drawing/2017/model3d" xmlns:o="urn:schemas-microsoft-com:office:office" xmlns:r="http://schemas.openxmlformats.org/officeDocument/2006/relationships" xmlns:m="http://schemas.openxmlformats.org/officeDocument/2006/math" xmlns:v="urn:schemas-microsoft-com:vml" xmlns:wp14="http://schemas.microsoft.com/office/word/2010/wordprocessingDrawing" xmlns:wp="http://schemas.openxmlformats.org/drawingml/2006/wordprocessingDrawing" xmlns:w10="urn:schemas-microsoft-com:office:word" xmlns:w="http://schemas.openxmlformats.org/wordprocessingml/2006/main" xmlns:w14="http://schemas.microsoft.com/office/word/2010/wordml" xmlns:w15="http://schemas.microsoft.com/office/word/2012/wordml" xmlns:w16cid="http://schemas.microsoft.com/office/word/2016/wordml/cid" xmlns:w16se="http://schemas.microsoft.com/office/word/2015/wordml/symex" xmlns:wpg="http://schemas.microsoft.com/office/word/2010/wordprocessingGroup" xmlns:wpi="http://schemas.microsoft.com/office/word/2010/wordprocessingInk" xmlns:wne="http://schemas.microsoft.com/office/word/2006/wordml" xmlns:wps="http://schemas.microsoft.com/office/word/2010/wordprocessingShape" mc:Ignorable="w14 w15 w16se w16cid wp14">
   <w:abstractNum w:abstractNumId="0" w15:restartNumberingAfterBreak="0">
     <w:nsid w:val="04CF22C0"/>
     <w:multiLevelType w:val="hybridMultilevel"/>
@@ -472,9 +1142,122 @@
     </w:lvl>
   </w:abstractNum>
   <w:abstractNum w:abstractNumId="2" w15:restartNumberingAfterBreak="0">
+    <w:nsid w:val="38135D8F"/>
+    <w:multiLevelType w:val="hybridMultilevel"/>
+    <w:tmpl w:val="D9C605FC"/>
+    <w:lvl w:ilvl="0" w:tplc="04160001">
+      <w:start w:val="1"/>
+      <w:numFmt w:val="bullet"/>
+      <w:lvlText w:val=""/>
+      <w:lvlJc w:val="left"/>
+      <w:pPr>
+        <w:ind w:left="1080" w:hanging="360"/>
+      </w:pPr>
+      <w:rPr>
+        <w:rFonts w:ascii="Symbol" w:hAnsi="Symbol" w:hint="default"/>
+      </w:rPr>
+    </w:lvl>
+    <w:lvl w:ilvl="1" w:tplc="04160003" w:tentative="1">
+      <w:start w:val="1"/>
+      <w:numFmt w:val="bullet"/>
+      <w:lvlText w:val="o"/>
+      <w:lvlJc w:val="left"/>
+      <w:pPr>
+        <w:ind w:left="1800" w:hanging="360"/>
+      </w:pPr>
+      <w:rPr>
+        <w:rFonts w:ascii="Courier New" w:hAnsi="Courier New" w:cs="Courier New" w:hint="default"/>
+      </w:rPr>
+    </w:lvl>
+    <w:lvl w:ilvl="2" w:tplc="04160005" w:tentative="1">
+      <w:start w:val="1"/>
+      <w:numFmt w:val="bullet"/>
+      <w:lvlText w:val=""/>
+      <w:lvlJc w:val="left"/>
+      <w:pPr>
+        <w:ind w:left="2520" w:hanging="360"/>
+      </w:pPr>
+      <w:rPr>
+        <w:rFonts w:ascii="Wingdings" w:hAnsi="Wingdings" w:hint="default"/>
+      </w:rPr>
+    </w:lvl>
+    <w:lvl w:ilvl="3" w:tplc="04160001" w:tentative="1">
+      <w:start w:val="1"/>
+      <w:numFmt w:val="bullet"/>
+      <w:lvlText w:val=""/>
+      <w:lvlJc w:val="left"/>
+      <w:pPr>
+        <w:ind w:left="3240" w:hanging="360"/>
+      </w:pPr>
+      <w:rPr>
+        <w:rFonts w:ascii="Symbol" w:hAnsi="Symbol" w:hint="default"/>
+      </w:rPr>
+    </w:lvl>
+    <w:lvl w:ilvl="4" w:tplc="04160003" w:tentative="1">
+      <w:start w:val="1"/>
+      <w:numFmt w:val="bullet"/>
+      <w:lvlText w:val="o"/>
+      <w:lvlJc w:val="left"/>
+      <w:pPr>
+        <w:ind w:left="3960" w:hanging="360"/>
+      </w:pPr>
+      <w:rPr>
+        <w:rFonts w:ascii="Courier New" w:hAnsi="Courier New" w:cs="Courier New" w:hint="default"/>
+      </w:rPr>
+    </w:lvl>
+    <w:lvl w:ilvl="5" w:tplc="04160005" w:tentative="1">
+      <w:start w:val="1"/>
+      <w:numFmt w:val="bullet"/>
+      <w:lvlText w:val=""/>
+      <w:lvlJc w:val="left"/>
+      <w:pPr>
+        <w:ind w:left="4680" w:hanging="360"/>
+      </w:pPr>
+      <w:rPr>
+        <w:rFonts w:ascii="Wingdings" w:hAnsi="Wingdings" w:hint="default"/>
+      </w:rPr>
+    </w:lvl>
+    <w:lvl w:ilvl="6" w:tplc="04160001" w:tentative="1">
+      <w:start w:val="1"/>
+      <w:numFmt w:val="bullet"/>
+      <w:lvlText w:val=""/>
+      <w:lvlJc w:val="left"/>
+      <w:pPr>
+        <w:ind w:left="5400" w:hanging="360"/>
+      </w:pPr>
+      <w:rPr>
+        <w:rFonts w:ascii="Symbol" w:hAnsi="Symbol" w:hint="default"/>
+      </w:rPr>
+    </w:lvl>
+    <w:lvl w:ilvl="7" w:tplc="04160003" w:tentative="1">
+      <w:start w:val="1"/>
+      <w:numFmt w:val="bullet"/>
+      <w:lvlText w:val="o"/>
+      <w:lvlJc w:val="left"/>
+      <w:pPr>
+        <w:ind w:left="6120" w:hanging="360"/>
+      </w:pPr>
+      <w:rPr>
+        <w:rFonts w:ascii="Courier New" w:hAnsi="Courier New" w:cs="Courier New" w:hint="default"/>
+      </w:rPr>
+    </w:lvl>
+    <w:lvl w:ilvl="8" w:tplc="04160005" w:tentative="1">
+      <w:start w:val="1"/>
+      <w:numFmt w:val="bullet"/>
+      <w:lvlText w:val=""/>
+      <w:lvlJc w:val="left"/>
+      <w:pPr>
+        <w:ind w:left="6840" w:hanging="360"/>
+      </w:pPr>
+      <w:rPr>
+        <w:rFonts w:ascii="Wingdings" w:hAnsi="Wingdings" w:hint="default"/>
+      </w:rPr>
+    </w:lvl>
+  </w:abstractNum>
+  <w:abstractNum w:abstractNumId="3" w15:restartNumberingAfterBreak="0">
     <w:nsid w:val="76B96EDE"/>
     <w:multiLevelType w:val="hybridMultilevel"/>
-    <w:tmpl w:val="02A83882"/>
+    <w:tmpl w:val="CBAC186E"/>
     <w:lvl w:ilvl="0" w:tplc="04160001">
       <w:start w:val="1"/>
       <w:numFmt w:val="bullet"/>
@@ -584,20 +1367,23 @@
       </w:rPr>
     </w:lvl>
   </w:abstractNum>
-  <w:num w:numId="1" w16cid:durableId="209388944">
+  <w:num w:numId="1">
     <w:abstractNumId w:val="0"/>
   </w:num>
-  <w:num w:numId="2" w16cid:durableId="277490968">
+  <w:num w:numId="2">
     <w:abstractNumId w:val="1"/>
   </w:num>
-  <w:num w:numId="3" w16cid:durableId="1748066780">
+  <w:num w:numId="3">
+    <w:abstractNumId w:val="3"/>
+  </w:num>
+  <w:num w:numId="4">
     <w:abstractNumId w:val="2"/>
   </w:num>
 </w:numbering>
 </file>
 
 <file path=word/styles.xml><?xml version="1.0" encoding="utf-8"?>
-<w:styles xmlns:mc="http://schemas.openxmlformats.org/markup-compatibility/2006" xmlns:r="http://schemas.openxmlformats.org/officeDocument/2006/relationships" xmlns:w="http://schemas.openxmlformats.org/wordprocessingml/2006/main" xmlns:w14="http://schemas.microsoft.com/office/word/2010/wordml" xmlns:w15="http://schemas.microsoft.com/office/word/2012/wordml" xmlns:w16cex="http://schemas.microsoft.com/office/word/2018/wordml/cex" xmlns:w16cid="http://schemas.microsoft.com/office/word/2016/wordml/cid" xmlns:w16="http://schemas.microsoft.com/office/word/2018/wordml" xmlns:w16du="http://schemas.microsoft.com/office/word/2023/wordml/word16du" xmlns:w16sdtdh="http://schemas.microsoft.com/office/word/2020/wordml/sdtdatahash" xmlns:w16sdtfl="http://schemas.microsoft.com/office/word/2024/wordml/sdtformatlock" xmlns:w16se="http://schemas.microsoft.com/office/word/2015/wordml/symex" mc:Ignorable="w14 w15 w16se w16cid w16 w16cex w16sdtdh w16sdtfl w16du">
+<w:styles xmlns:mc="http://schemas.openxmlformats.org/markup-compatibility/2006" xmlns:r="http://schemas.openxmlformats.org/officeDocument/2006/relationships" xmlns:w="http://schemas.openxmlformats.org/wordprocessingml/2006/main" xmlns:w14="http://schemas.microsoft.com/office/word/2010/wordml" xmlns:w15="http://schemas.microsoft.com/office/word/2012/wordml" xmlns:w16cid="http://schemas.microsoft.com/office/word/2016/wordml/cid" xmlns:w16se="http://schemas.microsoft.com/office/word/2015/wordml/symex" mc:Ignorable="w14 w15 w16se w16cid">
   <w:docDefaults>
     <w:rPrDefault>
       <w:rPr>
@@ -615,7 +1401,7 @@
       </w:pPr>
     </w:pPrDefault>
   </w:docDefaults>
-  <w:latentStyles w:defLockedState="0" w:defUIPriority="99" w:defSemiHidden="0" w:defUnhideWhenUsed="0" w:defQFormat="0" w:count="376">
+  <w:latentStyles w:defLockedState="0" w:defUIPriority="99" w:defSemiHidden="0" w:defUnhideWhenUsed="0" w:defQFormat="0" w:count="375">
     <w:lsdException w:name="Normal" w:uiPriority="0" w:qFormat="1"/>
     <w:lsdException w:name="heading 1" w:uiPriority="9" w:qFormat="1"/>
     <w:lsdException w:name="heading 2" w:semiHidden="1" w:uiPriority="9" w:unhideWhenUsed="1" w:qFormat="1"/>
@@ -991,7 +1777,6 @@
     <w:lsdException w:name="Smart Hyperlink" w:semiHidden="1" w:unhideWhenUsed="1"/>
     <w:lsdException w:name="Hashtag" w:semiHidden="1" w:unhideWhenUsed="1"/>
     <w:lsdException w:name="Unresolved Mention" w:semiHidden="1" w:unhideWhenUsed="1"/>
-    <w:lsdException w:name="Smart Link" w:semiHidden="1" w:unhideWhenUsed="1"/>
   </w:latentStyles>
   <w:style w:type="paragraph" w:default="1" w:styleId="Normal">
     <w:name w:val="Normal"/>

</xml_diff>